<commit_message>
add new book to TMS
</commit_message>
<xml_diff>
--- a/tugas-sekolah/TMS/TMS-2016.docx
+++ b/tugas-sekolah/TMS/TMS-2016.docx
@@ -3275,15 +3275,7 @@
           <w:szCs w:val="24"/>
           <w:lang w:val="id-ID"/>
         </w:rPr>
-        <w:t xml:space="preserve">Pengarang :  </w:t>
-      </w:r>
-      <w:r>
-        <w:rPr>
-          <w:sz w:val="24"/>
-          <w:szCs w:val="24"/>
-          <w:lang w:val="id-ID"/>
-        </w:rPr>
-        <w:t>Bennedicta Hanna</w:t>
+        <w:t>Pengarang :  Bennedicta Hanna</w:t>
       </w:r>
     </w:p>
     <w:p>
@@ -3327,41 +3319,25 @@
           <w:szCs w:val="24"/>
           <w:lang w:val="id-ID"/>
         </w:rPr>
-        <w:t>Tahun Terbit :  20</w:t>
-      </w:r>
-      <w:r>
-        <w:rPr>
-          <w:sz w:val="24"/>
-          <w:szCs w:val="24"/>
-          <w:lang w:val="id-ID"/>
-        </w:rPr>
-        <w:t>08</w:t>
-      </w:r>
-    </w:p>
-    <w:p>
-      <w:pPr>
-        <w:spacing w:line="240" w:lineRule="auto"/>
-        <w:rPr>
-          <w:sz w:val="24"/>
-          <w:szCs w:val="24"/>
-          <w:lang w:val="id-ID"/>
-        </w:rPr>
-      </w:pPr>
-      <w:r>
-        <w:rPr>
-          <w:sz w:val="24"/>
-          <w:szCs w:val="24"/>
-          <w:lang w:val="id-ID"/>
-        </w:rPr>
-        <w:t xml:space="preserve">Jumlah Halaman :  </w:t>
-      </w:r>
-      <w:r>
-        <w:rPr>
-          <w:sz w:val="24"/>
-          <w:szCs w:val="24"/>
-          <w:lang w:val="id-ID"/>
-        </w:rPr>
-        <w:t>39</w:t>
+        <w:t>Tahun Terbit :  2008</w:t>
+      </w:r>
+    </w:p>
+    <w:p>
+      <w:pPr>
+        <w:spacing w:line="240" w:lineRule="auto"/>
+        <w:rPr>
+          <w:sz w:val="24"/>
+          <w:szCs w:val="24"/>
+          <w:lang w:val="id-ID"/>
+        </w:rPr>
+      </w:pPr>
+      <w:r>
+        <w:rPr>
+          <w:sz w:val="24"/>
+          <w:szCs w:val="24"/>
+          <w:lang w:val="id-ID"/>
+        </w:rPr>
+        <w:t>Jumlah Halaman :  39</w:t>
       </w:r>
       <w:r>
         <w:rPr>
@@ -3418,25 +3394,7 @@
           <w:szCs w:val="24"/>
           <w:lang w:val="id-ID"/>
         </w:rPr>
-        <w:t xml:space="preserve">Bumi kita adalah tempat yang tak pernah bisa diam. Setiap 30 detik, permukaan bumi </w:t>
-      </w:r>
-      <w:r>
-        <w:rPr>
-          <w:rFonts w:cs="Calibri"/>
-          <w:sz w:val="24"/>
-          <w:szCs w:val="24"/>
-          <w:lang w:val="id-ID"/>
-        </w:rPr>
-        <w:t>tiba-tiba</w:t>
-      </w:r>
-      <w:r>
-        <w:rPr>
-          <w:rFonts w:cs="Calibri"/>
-          <w:sz w:val="24"/>
-          <w:szCs w:val="24"/>
-          <w:lang w:val="id-ID"/>
-        </w:rPr>
-        <w:t xml:space="preserve"> bergerak. Sebagian besar gerakan tidak terasa. Tetapi, sebagian yang lain sangatlah besar dan dapat menghancurkan hampir segalanya.</w:t>
+        <w:t>Bumi kita adalah tempat yang tak pernah bisa diam. Setiap 30 detik, permukaan bumi tiba-tiba bergerak. Sebagian besar gerakan tidak terasa. Tetapi, sebagian yang lain sangatlah besar dan dapat menghancurkan hampir segalanya.</w:t>
       </w:r>
     </w:p>
     <w:p>
@@ -3602,15 +3560,7 @@
           <w:szCs w:val="24"/>
           <w:lang w:val="id-ID"/>
         </w:rPr>
-        <w:t xml:space="preserve">Mengenal fenomena alam : </w:t>
-      </w:r>
-      <w:r>
-        <w:rPr>
-          <w:sz w:val="24"/>
-          <w:szCs w:val="24"/>
-          <w:lang w:val="id-ID"/>
-        </w:rPr>
-        <w:t xml:space="preserve"> Tsunami</w:t>
+        <w:t>Mengenal fenomena alam :  Tsunami</w:t>
       </w:r>
     </w:p>
     <w:p>
@@ -3907,6 +3857,370 @@
           <w:szCs w:val="24"/>
           <w:lang w:val="id-ID"/>
         </w:rPr>
+        <w:t>Pengarang :  MB. Rahimsyah .AR</w:t>
+      </w:r>
+    </w:p>
+    <w:p>
+      <w:pPr>
+        <w:spacing w:line="240" w:lineRule="auto"/>
+        <w:rPr>
+          <w:sz w:val="24"/>
+          <w:szCs w:val="24"/>
+          <w:lang w:val="id-ID"/>
+        </w:rPr>
+      </w:pPr>
+      <w:r>
+        <w:rPr>
+          <w:sz w:val="24"/>
+          <w:szCs w:val="24"/>
+          <w:lang w:val="id-ID"/>
+        </w:rPr>
+        <w:t xml:space="preserve">Penerbit : </w:t>
+      </w:r>
+      <w:r>
+        <w:rPr>
+          <w:sz w:val="24"/>
+          <w:szCs w:val="24"/>
+          <w:lang w:val="id-ID"/>
+        </w:rPr>
+        <w:t xml:space="preserve"> Serba Jaya Surabaya</w:t>
+      </w:r>
+    </w:p>
+    <w:p>
+      <w:pPr>
+        <w:spacing w:line="240" w:lineRule="auto"/>
+        <w:rPr>
+          <w:sz w:val="24"/>
+          <w:szCs w:val="24"/>
+          <w:lang w:val="id-ID"/>
+        </w:rPr>
+      </w:pPr>
+      <w:r>
+        <w:rPr>
+          <w:sz w:val="24"/>
+          <w:szCs w:val="24"/>
+          <w:lang w:val="id-ID"/>
+        </w:rPr>
+        <w:t>Tahun Terbit :  2011</w:t>
+      </w:r>
+    </w:p>
+    <w:p>
+      <w:pPr>
+        <w:spacing w:line="240" w:lineRule="auto"/>
+        <w:rPr>
+          <w:sz w:val="24"/>
+          <w:szCs w:val="24"/>
+          <w:lang w:val="id-ID"/>
+        </w:rPr>
+      </w:pPr>
+      <w:r>
+        <w:rPr>
+          <w:sz w:val="24"/>
+          <w:szCs w:val="24"/>
+          <w:lang w:val="id-ID"/>
+        </w:rPr>
+        <w:t>Jumlah Halaman :  64</w:t>
+      </w:r>
+      <w:r>
+        <w:rPr>
+          <w:sz w:val="24"/>
+          <w:szCs w:val="24"/>
+          <w:lang w:val="id-ID"/>
+        </w:rPr>
+        <w:t xml:space="preserve"> Halaman</w:t>
+      </w:r>
+    </w:p>
+    <w:p>
+      <w:pPr>
+        <w:spacing w:line="240" w:lineRule="auto"/>
+        <w:rPr>
+          <w:sz w:val="24"/>
+          <w:szCs w:val="24"/>
+          <w:lang w:val="id-ID"/>
+        </w:rPr>
+      </w:pPr>
+      <w:r>
+        <w:rPr>
+          <w:sz w:val="24"/>
+          <w:szCs w:val="24"/>
+          <w:lang w:val="id-ID"/>
+        </w:rPr>
+        <w:t>Rangkuman :</w:t>
+      </w:r>
+    </w:p>
+    <w:p>
+      <w:pPr>
+        <w:spacing w:line="240" w:lineRule="auto"/>
+        <w:rPr>
+          <w:sz w:val="24"/>
+          <w:szCs w:val="24"/>
+          <w:lang w:val="id-ID"/>
+        </w:rPr>
+      </w:pPr>
+    </w:p>
+    <w:p>
+      <w:pPr>
+        <w:spacing w:line="240" w:lineRule="auto"/>
+        <w:rPr>
+          <w:sz w:val="24"/>
+          <w:szCs w:val="24"/>
+          <w:lang w:val="id-ID"/>
+        </w:rPr>
+      </w:pPr>
+      <w:r>
+        <w:rPr>
+          <w:sz w:val="24"/>
+          <w:szCs w:val="24"/>
+          <w:lang w:val="id-ID"/>
+        </w:rPr>
+        <w:t>Daedalus adalah seorang arsitek dan pemahat ternama di dunia, ia dari suku Cecrop di Athena. Pada suatu hari dia dipanggil oleh raja yang berkuasa di Creta, Minos untuk membangun sebuah penjara istana tempat ia akan mengurus anaknya yang malang, Minotaurus, seorang manusia berkepala banteng pemakan daging manusia. Raja Minos memiliki putra seperti itu dikarenakan kutukan Neptunus.</w:t>
+      </w:r>
+    </w:p>
+    <w:p>
+      <w:pPr>
+        <w:spacing w:line="240" w:lineRule="auto"/>
+        <w:rPr>
+          <w:sz w:val="24"/>
+          <w:szCs w:val="24"/>
+          <w:lang w:val="id-ID"/>
+        </w:rPr>
+      </w:pPr>
+      <w:r>
+        <w:rPr>
+          <w:sz w:val="24"/>
+          <w:szCs w:val="24"/>
+          <w:lang w:val="id-ID"/>
+        </w:rPr>
+        <w:t>Bersama dengan Icarus, dia berangkat ke Creta dan merencanakan untuk membangun sebuah labirin. Labirin yang akan dibangun akan memiliki ruang di atas tanah dan di bawah tanah yang terdiri dari banyak kamar, ruang, tangga, jalan, koridor, gua dan galeri yang membentuk bangunan rumit dan berbelit-belit. Di dalam labirin itulah Minotaurus akan dikurung dan diberi makan budak, tahanan, dan orang yang terhukum mati ke dalam labirin itu.</w:t>
+      </w:r>
+    </w:p>
+    <w:p>
+      <w:pPr>
+        <w:spacing w:line="240" w:lineRule="auto"/>
+        <w:rPr>
+          <w:sz w:val="24"/>
+          <w:szCs w:val="24"/>
+          <w:lang w:val="id-ID"/>
+        </w:rPr>
+      </w:pPr>
+      <w:r>
+        <w:rPr>
+          <w:sz w:val="24"/>
+          <w:szCs w:val="24"/>
+          <w:lang w:val="id-ID"/>
+        </w:rPr>
+        <w:t xml:space="preserve">Setelah selesai membangun labirin, Daedalus dan anaknya pamit untuk meninggalkan Creta. Namun, raja menolaknya. Karena Daedalus tetap bersih keras ingin kembali ke Yunani, Raja melemparkan mereka ke dalam </w:t>
+      </w:r>
+      <w:r>
+        <w:rPr>
+          <w:sz w:val="24"/>
+          <w:szCs w:val="24"/>
+          <w:lang w:val="id-ID"/>
+        </w:rPr>
+        <w:t>labirin. Daedalus dan anaknya merasa putus asa setelah mendengarkan ucapan sang Raja. Mereka tahu bahwa tak mungkin ada cara untuk melarikan diri, dan bila bertemu Minotaurus, mereka pasti akan dibunuh dan dimangsa.</w:t>
+      </w:r>
+    </w:p>
+    <w:p>
+      <w:pPr>
+        <w:spacing w:line="240" w:lineRule="auto"/>
+        <w:rPr>
+          <w:sz w:val="24"/>
+          <w:szCs w:val="24"/>
+          <w:lang w:val="id-ID"/>
+        </w:rPr>
+      </w:pPr>
+      <w:r>
+        <w:rPr>
+          <w:sz w:val="24"/>
+          <w:szCs w:val="24"/>
+          <w:lang w:val="id-ID"/>
+        </w:rPr>
+        <w:t>Disaat Daedalus melihat langit, dan menyadari bahwa labirin itu tak beratap, ide untuk kabur ada di kepalanya. Daedalus dan anaknya akan membuat dua pasang sayap dari kayu dan bulu-bulu burung yang ada di situ. Dia berpesan ke anaknya untuk tidak terbang terlalu tinggi dan terlalu rendah dan selalu mengikuti ayahnya agar sayapnya awet dan selamat sampai di Yunani.</w:t>
+      </w:r>
+    </w:p>
+    <w:p>
+      <w:pPr>
+        <w:spacing w:line="240" w:lineRule="auto"/>
+        <w:rPr>
+          <w:sz w:val="24"/>
+          <w:szCs w:val="24"/>
+          <w:lang w:val="id-ID"/>
+        </w:rPr>
+      </w:pPr>
+      <w:r>
+        <w:rPr>
+          <w:sz w:val="24"/>
+          <w:szCs w:val="24"/>
+          <w:lang w:val="id-ID"/>
+        </w:rPr>
+        <w:t>Tak lama kemudian, keduanya dapat terbang ke luar labirin dan meninggalkan Creta. Raja yang pada saat itu sedang berjemur hanya bisa bengong melihat mereka keluar.</w:t>
+      </w:r>
+    </w:p>
+    <w:p>
+      <w:pPr>
+        <w:spacing w:line="240" w:lineRule="auto"/>
+        <w:rPr>
+          <w:sz w:val="24"/>
+          <w:szCs w:val="24"/>
+          <w:lang w:val="id-ID"/>
+        </w:rPr>
+      </w:pPr>
+      <w:r>
+        <w:rPr>
+          <w:sz w:val="24"/>
+          <w:szCs w:val="24"/>
+          <w:lang w:val="id-ID"/>
+        </w:rPr>
+        <w:t>Pada saat terbang di atas lautan, Icarus tidak memandang laut, namun memandang matahari sehingga dia tak sadar terbang terlalu tinggi. Daedalus telah memanggilnya berulang kali namun dia tak mendengarnya. Dia terus terbang tinggi hingga lilin yang ada di sayapnya meleleh. Jatuhlah Icarus ke lautan lepas. Daedalus tak dapat berbuat apa-apa untuk menolong anaknya. Dia terus terbang ke Yunani dengan hati yang sedih</w:t>
+      </w:r>
+      <w:r>
+        <w:rPr>
+          <w:sz w:val="24"/>
+          <w:szCs w:val="24"/>
+          <w:lang w:val="id-ID"/>
+        </w:rPr>
+        <w:t>.</w:t>
+      </w:r>
+    </w:p>
+    <w:p>
+      <w:pPr>
+        <w:spacing w:after="0" w:line="240" w:lineRule="auto"/>
+        <w:rPr>
+          <w:sz w:val="24"/>
+          <w:szCs w:val="24"/>
+          <w:lang w:val="id-ID"/>
+        </w:rPr>
+      </w:pPr>
+      <w:r>
+        <w:rPr>
+          <w:sz w:val="24"/>
+          <w:szCs w:val="24"/>
+          <w:lang w:val="id-ID"/>
+        </w:rPr>
+        <w:br w:type="page"/>
+      </w:r>
+    </w:p>
+    <w:p>
+      <w:pPr>
+        <w:spacing w:line="240" w:lineRule="auto"/>
+        <w:rPr>
+          <w:sz w:val="24"/>
+          <w:szCs w:val="24"/>
+          <w:lang w:val="id-ID"/>
+        </w:rPr>
+      </w:pPr>
+      <w:r>
+        <w:rPr>
+          <w:sz w:val="24"/>
+          <w:szCs w:val="24"/>
+          <w:lang w:val="id-ID"/>
+        </w:rPr>
+        <w:lastRenderedPageBreak/>
+        <w:t>Nama : Suwarna Adhi Galang Wicaksono</w:t>
+      </w:r>
+    </w:p>
+    <w:p>
+      <w:pPr>
+        <w:spacing w:line="240" w:lineRule="auto"/>
+        <w:rPr>
+          <w:sz w:val="24"/>
+          <w:szCs w:val="24"/>
+          <w:lang w:val="id-ID"/>
+        </w:rPr>
+      </w:pPr>
+      <w:r>
+        <w:rPr>
+          <w:sz w:val="24"/>
+          <w:szCs w:val="24"/>
+          <w:lang w:val="id-ID"/>
+        </w:rPr>
+        <w:t>Kelas : 8H</w:t>
+      </w:r>
+    </w:p>
+    <w:p>
+      <w:pPr>
+        <w:spacing w:line="240" w:lineRule="auto"/>
+        <w:rPr>
+          <w:sz w:val="24"/>
+          <w:szCs w:val="24"/>
+          <w:lang w:val="id-ID"/>
+        </w:rPr>
+      </w:pPr>
+      <w:r>
+        <w:rPr>
+          <w:sz w:val="24"/>
+          <w:szCs w:val="24"/>
+          <w:lang w:val="id-ID"/>
+        </w:rPr>
+        <w:t xml:space="preserve">Tanggal :  </w:t>
+      </w:r>
+      <w:r>
+        <w:rPr>
+          <w:sz w:val="24"/>
+          <w:szCs w:val="24"/>
+          <w:lang w:val="id-ID"/>
+        </w:rPr>
+        <w:t>2</w:t>
+      </w:r>
+      <w:r>
+        <w:rPr>
+          <w:sz w:val="24"/>
+          <w:szCs w:val="24"/>
+          <w:lang w:val="id-ID"/>
+        </w:rPr>
+        <w:t>2</w:t>
+      </w:r>
+      <w:r>
+        <w:rPr>
+          <w:sz w:val="24"/>
+          <w:szCs w:val="24"/>
+          <w:lang w:val="id-ID"/>
+        </w:rPr>
+        <w:t xml:space="preserve"> Juli 2016</w:t>
+      </w:r>
+    </w:p>
+    <w:p>
+      <w:pPr>
+        <w:spacing w:line="240" w:lineRule="auto"/>
+        <w:rPr>
+          <w:sz w:val="24"/>
+          <w:szCs w:val="24"/>
+          <w:lang w:val="id-ID"/>
+        </w:rPr>
+      </w:pPr>
+      <w:r>
+        <w:rPr>
+          <w:sz w:val="24"/>
+          <w:szCs w:val="24"/>
+          <w:lang w:val="id-ID"/>
+        </w:rPr>
+        <w:t xml:space="preserve">Judul Buku :  </w:t>
+      </w:r>
+      <w:r>
+        <w:rPr>
+          <w:sz w:val="24"/>
+          <w:szCs w:val="24"/>
+          <w:lang w:val="id-ID"/>
+        </w:rPr>
+        <w:t>Membuat Mi &amp; Olahannya</w:t>
+      </w:r>
+    </w:p>
+    <w:p>
+      <w:pPr>
+        <w:spacing w:line="240" w:lineRule="auto"/>
+        <w:rPr>
+          <w:rFonts w:cs="Calibri"/>
+          <w:sz w:val="24"/>
+          <w:szCs w:val="24"/>
+          <w:lang w:val="id-ID"/>
+        </w:rPr>
+      </w:pPr>
+      <w:r>
+        <w:rPr>
+          <w:sz w:val="24"/>
+          <w:szCs w:val="24"/>
+          <w:lang w:val="id-ID"/>
+        </w:rPr>
         <w:t xml:space="preserve">Pengarang :  </w:t>
       </w:r>
       <w:r>
@@ -3915,85 +4229,69 @@
           <w:szCs w:val="24"/>
           <w:lang w:val="id-ID"/>
         </w:rPr>
-        <w:t>MB. Rahimsyah .AR</w:t>
-      </w:r>
-    </w:p>
-    <w:p>
-      <w:pPr>
-        <w:spacing w:line="240" w:lineRule="auto"/>
-        <w:rPr>
-          <w:sz w:val="24"/>
-          <w:szCs w:val="24"/>
-          <w:lang w:val="id-ID"/>
-        </w:rPr>
-      </w:pPr>
-      <w:r>
-        <w:rPr>
-          <w:sz w:val="24"/>
-          <w:szCs w:val="24"/>
-          <w:lang w:val="id-ID"/>
-        </w:rPr>
-        <w:t xml:space="preserve">Penerbit : </w:t>
-      </w:r>
-      <w:r>
-        <w:rPr>
-          <w:sz w:val="24"/>
-          <w:szCs w:val="24"/>
-          <w:lang w:val="id-ID"/>
-        </w:rPr>
-        <w:t xml:space="preserve"> Serba Jaya Surabaya</w:t>
-      </w:r>
-    </w:p>
-    <w:p>
-      <w:pPr>
-        <w:spacing w:line="240" w:lineRule="auto"/>
-        <w:rPr>
-          <w:sz w:val="24"/>
-          <w:szCs w:val="24"/>
-          <w:lang w:val="id-ID"/>
-        </w:rPr>
-      </w:pPr>
-      <w:r>
-        <w:rPr>
-          <w:sz w:val="24"/>
-          <w:szCs w:val="24"/>
-          <w:lang w:val="id-ID"/>
-        </w:rPr>
-        <w:t>Tahun Terbit :  20</w:t>
-      </w:r>
-      <w:r>
-        <w:rPr>
-          <w:sz w:val="24"/>
-          <w:szCs w:val="24"/>
-          <w:lang w:val="id-ID"/>
-        </w:rPr>
-        <w:t>11</w:t>
-      </w:r>
-    </w:p>
-    <w:p>
-      <w:pPr>
-        <w:spacing w:line="240" w:lineRule="auto"/>
-        <w:rPr>
-          <w:sz w:val="24"/>
-          <w:szCs w:val="24"/>
-          <w:lang w:val="id-ID"/>
-        </w:rPr>
-      </w:pPr>
-      <w:r>
-        <w:rPr>
-          <w:sz w:val="24"/>
-          <w:szCs w:val="24"/>
-          <w:lang w:val="id-ID"/>
-        </w:rPr>
-        <w:t xml:space="preserve">Jumlah Halaman :  </w:t>
-      </w:r>
-      <w:r>
-        <w:rPr>
-          <w:sz w:val="24"/>
-          <w:szCs w:val="24"/>
-          <w:lang w:val="id-ID"/>
-        </w:rPr>
-        <w:t>64</w:t>
+        <w:t>??</w:t>
+      </w:r>
+    </w:p>
+    <w:p>
+      <w:pPr>
+        <w:spacing w:line="240" w:lineRule="auto"/>
+        <w:rPr>
+          <w:sz w:val="24"/>
+          <w:szCs w:val="24"/>
+          <w:lang w:val="id-ID"/>
+        </w:rPr>
+      </w:pPr>
+      <w:r>
+        <w:rPr>
+          <w:sz w:val="24"/>
+          <w:szCs w:val="24"/>
+          <w:lang w:val="id-ID"/>
+        </w:rPr>
+        <w:t xml:space="preserve">Penerbit :  </w:t>
+      </w:r>
+      <w:r>
+        <w:rPr>
+          <w:sz w:val="24"/>
+          <w:szCs w:val="24"/>
+          <w:lang w:val="id-ID"/>
+        </w:rPr>
+        <w:t>Tabloid Saji</w:t>
+      </w:r>
+    </w:p>
+    <w:p>
+      <w:pPr>
+        <w:spacing w:line="240" w:lineRule="auto"/>
+        <w:rPr>
+          <w:sz w:val="24"/>
+          <w:szCs w:val="24"/>
+          <w:lang w:val="id-ID"/>
+        </w:rPr>
+      </w:pPr>
+      <w:r>
+        <w:rPr>
+          <w:sz w:val="24"/>
+          <w:szCs w:val="24"/>
+          <w:lang w:val="id-ID"/>
+        </w:rPr>
+        <w:t>Tahun Terbit :  2008</w:t>
+      </w:r>
+    </w:p>
+    <w:p>
+      <w:pPr>
+        <w:spacing w:line="240" w:lineRule="auto"/>
+        <w:rPr>
+          <w:sz w:val="24"/>
+          <w:szCs w:val="24"/>
+          <w:lang w:val="id-ID"/>
+        </w:rPr>
+      </w:pPr>
+      <w:r>
+        <w:rPr>
+          <w:sz w:val="24"/>
+          <w:szCs w:val="24"/>
+          <w:lang w:val="id-ID"/>
+        </w:rPr>
+        <w:t>Jumlah Halaman :  50</w:t>
       </w:r>
       <w:r>
         <w:rPr>
@@ -4047,87 +4345,366 @@
           <w:szCs w:val="24"/>
           <w:lang w:val="id-ID"/>
         </w:rPr>
-        <w:t>Daedalus adalah seorang arsitek dan pemahat ternama di dunia, ia dari suku Cecrop di Athena. Pada suatu hari dia dipanggil oleh raja yang berkuasa di Creta, Minos untuk membangun sebuah penjara istana tempat ia akan mengurus anaknya yang malang, Minotaurus, seorang manusia berkepala banteng pemakan daging manusia. Raja Minos memiliki putra seperti itu dikarenakan kutukan Neptunus.</w:t>
-      </w:r>
-    </w:p>
-    <w:p>
-      <w:pPr>
-        <w:spacing w:line="240" w:lineRule="auto"/>
-        <w:rPr>
-          <w:sz w:val="24"/>
-          <w:szCs w:val="24"/>
-          <w:lang w:val="id-ID"/>
-        </w:rPr>
-      </w:pPr>
-      <w:r>
-        <w:rPr>
-          <w:sz w:val="24"/>
-          <w:szCs w:val="24"/>
-          <w:lang w:val="id-ID"/>
-        </w:rPr>
-        <w:t>Bersama dengan Icarus, dia berangkat ke Creta dan merencanakan untuk membangun sebuah labirin. Labirin yang akan dibangun akan memiliki ruang di atas tanah dan di bawah tanah yang terdiri dari banyak kamar, ruang, tangga, jalan, koridor, gua dan galeri yang membentuk bangunan rumit dan berbelit-belit. Di dalam labirin itulah Minotaurus akan dikurung dan diberi makan budak, tahanan, dan orang yang terhukum mati ke dalam labirin itu.</w:t>
-      </w:r>
-    </w:p>
-    <w:p>
-      <w:pPr>
-        <w:spacing w:line="240" w:lineRule="auto"/>
-        <w:rPr>
-          <w:sz w:val="24"/>
-          <w:szCs w:val="24"/>
-          <w:lang w:val="id-ID"/>
-        </w:rPr>
-      </w:pPr>
-      <w:r>
-        <w:rPr>
-          <w:sz w:val="24"/>
-          <w:szCs w:val="24"/>
-          <w:lang w:val="id-ID"/>
-        </w:rPr>
-        <w:t xml:space="preserve">Setelah selesai membangun labirin, Daedalus dan anaknya pamit untuk meninggalkan Creta. Namun, raja menolaknya. Karena Daedalus tetap bersih keras ingin kembali ke Yunani, Raja melemparkan mereka ke dalam </w:t>
-      </w:r>
-      <w:r>
-        <w:rPr>
-          <w:sz w:val="24"/>
-          <w:szCs w:val="24"/>
-          <w:lang w:val="id-ID"/>
-        </w:rPr>
-        <w:t>labirin. Daedalus dan anaknya merasa putus asa setelah mendengarkan ucapan sang Raja. Mereka tahu bahwa tak mungkin ada cara untuk melarikan diri, dan bila bertemu Minotaurus, mereka pasti akan dibunuh dan dimangsa.</w:t>
-      </w:r>
-    </w:p>
-    <w:p>
-      <w:pPr>
-        <w:spacing w:line="240" w:lineRule="auto"/>
-        <w:rPr>
-          <w:sz w:val="24"/>
-          <w:szCs w:val="24"/>
-          <w:lang w:val="id-ID"/>
-        </w:rPr>
-      </w:pPr>
-      <w:r>
-        <w:rPr>
-          <w:sz w:val="24"/>
-          <w:szCs w:val="24"/>
-          <w:lang w:val="id-ID"/>
-        </w:rPr>
-        <w:t>Disaat Daedalus melihat langit, dan menyadari bahwa labirin itu tak beratap, ide untuk kabur ada di kepalanya. Daedalus dan anaknya akan membuat dua pasang sayap dari kayu dan bulu-bulu burung yang ada di situ. Dia berpesan ke anaknya untuk tidak terbang terlalu tinggi dan terlalu rendah dan selalu mengikuti ayahnya agar sayapnya awet dan selamat sampai di Yunani.</w:t>
-      </w:r>
-    </w:p>
-    <w:p>
-      <w:pPr>
-        <w:spacing w:line="240" w:lineRule="auto"/>
-        <w:rPr>
-          <w:sz w:val="24"/>
-          <w:szCs w:val="24"/>
-          <w:lang w:val="id-ID"/>
-        </w:rPr>
-      </w:pPr>
-      <w:r>
-        <w:rPr>
-          <w:sz w:val="24"/>
-          <w:szCs w:val="24"/>
-          <w:lang w:val="id-ID"/>
-        </w:rPr>
-        <w:t>Tak lama kemudian, keduanya dapat terbang ke luar labirin dan meninggalkan Creta. Raja yang pada saat itu sedang berjemur hanya bisa bengong melihat mereka keluar.</w:t>
+        <w:t>Bangsa Cina-lah yang pertama kali membuat mi. Bisa sampai di negeri kita, pasti sudah bisa Anda ketahui. Sejak ribuan tahun yang lalu masyarakat kita sudah berbisnis dengan orang-orang cina. Selama proses dagang itu, tejadi pertukaran budaya, antara lain budaya makan dan memasak.</w:t>
+      </w:r>
+    </w:p>
+    <w:p>
+      <w:pPr>
+        <w:spacing w:line="240" w:lineRule="auto"/>
+        <w:rPr>
+          <w:sz w:val="24"/>
+          <w:szCs w:val="24"/>
+          <w:lang w:val="id-ID"/>
+        </w:rPr>
+      </w:pPr>
+      <w:r>
+        <w:rPr>
+          <w:sz w:val="24"/>
+          <w:szCs w:val="24"/>
+          <w:lang w:val="id-ID"/>
+        </w:rPr>
+        <w:t>Negeri kita juga didatangi pendatang Cina yang kemudian menetap, dan menikah dengan penduduk asli kita. Semua ikut memperkaya budaya kuliner kita.  Termasuk keahlian membuat mi.</w:t>
+      </w:r>
+    </w:p>
+    <w:p>
+      <w:pPr>
+        <w:spacing w:line="240" w:lineRule="auto"/>
+        <w:rPr>
+          <w:sz w:val="24"/>
+          <w:szCs w:val="24"/>
+          <w:lang w:val="id-ID"/>
+        </w:rPr>
+      </w:pPr>
+      <w:r>
+        <w:rPr>
+          <w:sz w:val="24"/>
+          <w:szCs w:val="24"/>
+          <w:lang w:val="id-ID"/>
+        </w:rPr>
+        <w:t>Mi mudah diterima lidah siapa saja. Itu sebabnya mi cepat berkembang. Baik jenisnyamaupun olahannya.</w:t>
+      </w:r>
+    </w:p>
+    <w:p>
+      <w:pPr>
+        <w:spacing w:line="240" w:lineRule="auto"/>
+        <w:rPr>
+          <w:sz w:val="24"/>
+          <w:szCs w:val="24"/>
+          <w:lang w:val="id-ID"/>
+        </w:rPr>
+      </w:pPr>
+      <w:r>
+        <w:rPr>
+          <w:sz w:val="24"/>
+          <w:szCs w:val="24"/>
+          <w:lang w:val="id-ID"/>
+        </w:rPr>
+        <w:t>Mi memiliki bahan dasar tepung, telur, cairan, namun cairan adalah hal yang tidak digunakan jika menggunakan telur, perasa seperti garam atau kaldu bubuk, dan pelentur.</w:t>
+      </w:r>
+    </w:p>
+    <w:p>
+      <w:pPr>
+        <w:spacing w:line="240" w:lineRule="auto"/>
+        <w:rPr>
+          <w:sz w:val="24"/>
+          <w:szCs w:val="24"/>
+          <w:lang w:val="id-ID"/>
+        </w:rPr>
+      </w:pPr>
+      <w:r>
+        <w:rPr>
+          <w:sz w:val="24"/>
+          <w:szCs w:val="24"/>
+          <w:lang w:val="id-ID"/>
+        </w:rPr>
+        <w:t>Untuk membuat mi memang tak harus menggunakan gilingan mi. Orang bisa membuatnya secara manual dengan cara adonan mi ditarik-tarik dan dili</w:t>
+      </w:r>
+      <w:r>
+        <w:rPr>
+          <w:sz w:val="24"/>
+          <w:szCs w:val="24"/>
+          <w:lang w:val="id-ID"/>
+        </w:rPr>
+        <w:t>p</w:t>
+      </w:r>
+      <w:r>
+        <w:rPr>
+          <w:sz w:val="24"/>
+          <w:szCs w:val="24"/>
+          <w:lang w:val="id-ID"/>
+        </w:rPr>
+        <w:t xml:space="preserve">at berulang-ulang hingga lambat laun, ukuran adonan mengecil </w:t>
+      </w:r>
+      <w:r>
+        <w:rPr>
+          <w:sz w:val="24"/>
+          <w:szCs w:val="24"/>
+          <w:lang w:val="id-ID"/>
+        </w:rPr>
+        <w:t>menjadi seperti mi. Jika menggunakan alat, adonan mi dimasukkan dalam gilingan yang besar, kemudian digiling berulang kali hingga licin. Setelah itu, adonan mi deimasukkan kedalam gilingan yang lebih kecil, begitu seterusnya sampai diperoleh ketebalan mi yang diinginkan.</w:t>
+      </w:r>
+    </w:p>
+    <w:p>
+      <w:pPr>
+        <w:spacing w:line="240" w:lineRule="auto"/>
+        <w:rPr>
+          <w:sz w:val="24"/>
+          <w:szCs w:val="24"/>
+          <w:lang w:val="id-ID"/>
+        </w:rPr>
+      </w:pPr>
+      <w:r>
+        <w:rPr>
+          <w:sz w:val="24"/>
+          <w:szCs w:val="24"/>
+          <w:lang w:val="id-ID"/>
+        </w:rPr>
+        <w:t>Mi yang sudah berbentuk harus direbus. Selain untuk mematangkan mi, juga untuk membuat tepung-tepung yang dilumuri selama pembuatan dan penggilingan mi. Setelah direbus, mi dilumuri minyak agar tidak menempel satu sama lain.</w:t>
+      </w:r>
+    </w:p>
+    <w:p>
+      <w:pPr>
+        <w:spacing w:line="240" w:lineRule="auto"/>
+        <w:rPr>
+          <w:sz w:val="24"/>
+          <w:szCs w:val="24"/>
+          <w:lang w:val="id-ID"/>
+        </w:rPr>
+      </w:pPr>
+      <w:r>
+        <w:rPr>
+          <w:sz w:val="24"/>
+          <w:szCs w:val="24"/>
+          <w:lang w:val="id-ID"/>
+        </w:rPr>
+        <w:t xml:space="preserve">Mi tentu dapat disimpan sebelum direbus, hanya saja warnanya akan menjadi kusam. Simpan dalam wadah tertutup di dalam lemari es atau </w:t>
+      </w:r>
+      <w:r>
+        <w:rPr>
+          <w:i/>
+          <w:sz w:val="24"/>
+          <w:szCs w:val="24"/>
+          <w:lang w:val="id-ID"/>
+        </w:rPr>
+        <w:t>freezer</w:t>
+      </w:r>
+      <w:r>
+        <w:rPr>
+          <w:i/>
+          <w:sz w:val="24"/>
+          <w:szCs w:val="24"/>
+          <w:lang w:val="id-ID"/>
+        </w:rPr>
+        <w:t xml:space="preserve">. </w:t>
+      </w:r>
+      <w:r>
+        <w:rPr>
+          <w:sz w:val="24"/>
+          <w:szCs w:val="24"/>
+          <w:lang w:val="id-ID"/>
+        </w:rPr>
+        <w:t>Mi yang sduah direbus juga bisa disimpan didalam lemari es ata</w:t>
+      </w:r>
+      <w:r>
+        <w:rPr>
+          <w:sz w:val="24"/>
+          <w:szCs w:val="24"/>
+          <w:lang w:val="id-ID"/>
+        </w:rPr>
+        <w:t xml:space="preserve">u </w:t>
+      </w:r>
+      <w:r>
+        <w:rPr>
+          <w:i/>
+          <w:sz w:val="24"/>
+          <w:szCs w:val="24"/>
+          <w:lang w:val="id-ID"/>
+        </w:rPr>
+        <w:t>freezer</w:t>
+      </w:r>
+      <w:r>
+        <w:rPr>
+          <w:sz w:val="24"/>
+          <w:szCs w:val="24"/>
+          <w:lang w:val="id-ID"/>
+        </w:rPr>
+        <w:t>. Selama penyimpanan, keadaan wadah penyimpanan mi harus tertutup.</w:t>
+      </w:r>
+    </w:p>
+    <w:p>
+      <w:pPr>
+        <w:spacing w:line="240" w:lineRule="auto"/>
+        <w:rPr>
+          <w:sz w:val="24"/>
+          <w:szCs w:val="24"/>
+          <w:lang w:val="id-ID"/>
+        </w:rPr>
+      </w:pPr>
+      <w:r>
+        <w:rPr>
+          <w:sz w:val="24"/>
+          <w:szCs w:val="24"/>
+          <w:lang w:val="id-ID"/>
+        </w:rPr>
+        <w:t xml:space="preserve">Mi bukanlah makanan siap pakai. Mi harus diolah dahulu sembelum siap disantap. Cara-cara populer mengolah mi antara lain dengan cara direbus dan digoreng. Mi rebus sering disebut dengan mi kuah. Kuahnya bisa banyak, atau sedikit. Mi goreng memiliki dua pengertian. Yang pertama sebetulnya adalah </w:t>
+      </w:r>
+      <w:r>
+        <w:rPr>
+          <w:sz w:val="24"/>
+          <w:szCs w:val="24"/>
+          <w:lang w:val="id-ID"/>
+        </w:rPr>
+        <w:t>mi yang ditumis, yang lainnya adalah mi yang benar-benar digoreng di dalam minyak yang sering disebut dengan ifumi. Kedua proses ini bisa menghasilkan berbagai masakan karena baik direbus maupun digoreng, bisa dibuat dengan berbagai macam racikan bumbu.</w:t>
+      </w:r>
+    </w:p>
+    <w:p>
+      <w:pPr>
+        <w:spacing w:line="240" w:lineRule="auto"/>
+        <w:rPr>
+          <w:sz w:val="24"/>
+          <w:szCs w:val="24"/>
+          <w:lang w:val="id-ID"/>
+        </w:rPr>
+      </w:pPr>
+      <w:r>
+        <w:rPr>
+          <w:sz w:val="24"/>
+          <w:szCs w:val="24"/>
+          <w:lang w:val="id-ID"/>
+        </w:rPr>
+        <w:t>Mi juga bisa dijadikan snack. Proses kerjanya bisa merupakan paduan antara rebus dan goreng, atau rebus dan panggang.</w:t>
+      </w:r>
+    </w:p>
+    <w:p>
+      <w:pPr>
+        <w:spacing w:line="240" w:lineRule="auto"/>
+        <w:rPr>
+          <w:sz w:val="24"/>
+          <w:szCs w:val="24"/>
+          <w:lang w:val="id-ID"/>
+        </w:rPr>
+      </w:pPr>
+      <w:r>
+        <w:rPr>
+          <w:sz w:val="24"/>
+          <w:szCs w:val="24"/>
+          <w:lang w:val="id-ID"/>
+        </w:rPr>
+        <w:br w:type="page"/>
+      </w:r>
+      <w:r>
+        <w:rPr>
+          <w:sz w:val="24"/>
+          <w:szCs w:val="24"/>
+          <w:lang w:val="id-ID"/>
+        </w:rPr>
+        <w:lastRenderedPageBreak/>
+        <w:t>Nama : Suwarna Adhi Galang Wicaksono</w:t>
+      </w:r>
+    </w:p>
+    <w:p>
+      <w:pPr>
+        <w:spacing w:line="240" w:lineRule="auto"/>
+        <w:rPr>
+          <w:sz w:val="24"/>
+          <w:szCs w:val="24"/>
+          <w:lang w:val="id-ID"/>
+        </w:rPr>
+      </w:pPr>
+      <w:r>
+        <w:rPr>
+          <w:sz w:val="24"/>
+          <w:szCs w:val="24"/>
+          <w:lang w:val="id-ID"/>
+        </w:rPr>
+        <w:t>Kelas : 8H</w:t>
+      </w:r>
+    </w:p>
+    <w:p>
+      <w:pPr>
+        <w:spacing w:line="240" w:lineRule="auto"/>
+        <w:rPr>
+          <w:sz w:val="24"/>
+          <w:szCs w:val="24"/>
+          <w:lang w:val="id-ID"/>
+        </w:rPr>
+      </w:pPr>
+      <w:r>
+        <w:rPr>
+          <w:sz w:val="24"/>
+          <w:szCs w:val="24"/>
+          <w:lang w:val="id-ID"/>
+        </w:rPr>
+        <w:t xml:space="preserve">Tanggal :  </w:t>
+      </w:r>
+      <w:r>
+        <w:rPr>
+          <w:sz w:val="24"/>
+          <w:szCs w:val="24"/>
+          <w:lang w:val="id-ID"/>
+        </w:rPr>
+        <w:t>2</w:t>
+      </w:r>
+      <w:r>
+        <w:rPr>
+          <w:sz w:val="24"/>
+          <w:szCs w:val="24"/>
+          <w:lang w:val="id-ID"/>
+        </w:rPr>
+        <w:t>2</w:t>
+      </w:r>
+      <w:r>
+        <w:rPr>
+          <w:sz w:val="24"/>
+          <w:szCs w:val="24"/>
+          <w:lang w:val="id-ID"/>
+        </w:rPr>
+        <w:t xml:space="preserve"> Juli 2016</w:t>
+      </w:r>
+    </w:p>
+    <w:p>
+      <w:pPr>
+        <w:spacing w:line="240" w:lineRule="auto"/>
+        <w:rPr>
+          <w:sz w:val="24"/>
+          <w:szCs w:val="24"/>
+          <w:lang w:val="id-ID"/>
+        </w:rPr>
+      </w:pPr>
+      <w:r>
+        <w:rPr>
+          <w:sz w:val="24"/>
+          <w:szCs w:val="24"/>
+          <w:lang w:val="id-ID"/>
+        </w:rPr>
+        <w:t xml:space="preserve">Judul Buku :  </w:t>
+      </w:r>
+      <w:r>
+        <w:rPr>
+          <w:sz w:val="24"/>
+          <w:szCs w:val="24"/>
+          <w:lang w:val="id-ID"/>
+        </w:rPr>
+        <w:t>Cerita Rakyat Nusantara dari 34 Provinsi Indonesia</w:t>
+      </w:r>
+    </w:p>
+    <w:p>
+      <w:pPr>
+        <w:spacing w:line="240" w:lineRule="auto"/>
+        <w:rPr>
+          <w:rFonts w:cs="Calibri"/>
+          <w:sz w:val="24"/>
+          <w:szCs w:val="24"/>
+          <w:lang w:val="id-ID"/>
+        </w:rPr>
+      </w:pPr>
+      <w:r>
+        <w:rPr>
+          <w:sz w:val="24"/>
+          <w:szCs w:val="24"/>
+          <w:lang w:val="id-ID"/>
+        </w:rPr>
+        <w:t>Pengarang :  Bennedicta Hanna</w:t>
       </w:r>
       <w:bookmarkStart w:id="0" w:name="_GoBack"/>
       <w:bookmarkEnd w:id="0"/>
@@ -4147,16 +4724,88 @@
           <w:szCs w:val="24"/>
           <w:lang w:val="id-ID"/>
         </w:rPr>
-        <w:t>Pada saat terbang di atas lautan, Icarus tidak memandang laut, namun memandang matahari sehingga dia tak sadar terbang terlalu tinggi. Daedalus telah memanggilnya berulang kali namun dia tak mendengarnya. Dia terus terbang tinggi hingga lilin yang ada di sayapnya meleleh. Jatuhlah Icarus ke lautan lepas. Daedalus tak dapat berbuat apa-apa untuk menolong anaknya. Dia terus terbang ke Yunani dengan hati yang sedih</w:t>
-      </w:r>
-      <w:r>
-        <w:rPr>
-          <w:sz w:val="24"/>
-          <w:szCs w:val="24"/>
-          <w:lang w:val="id-ID"/>
-        </w:rPr>
-        <w:t>.</w:t>
-      </w:r>
+        <w:t xml:space="preserve">Penerbit :  </w:t>
+      </w:r>
+      <w:r>
+        <w:rPr>
+          <w:sz w:val="24"/>
+          <w:szCs w:val="24"/>
+          <w:lang w:val="id-ID"/>
+        </w:rPr>
+        <w:t>Armandelta Selaras</w:t>
+      </w:r>
+    </w:p>
+    <w:p>
+      <w:pPr>
+        <w:spacing w:line="240" w:lineRule="auto"/>
+        <w:rPr>
+          <w:sz w:val="24"/>
+          <w:szCs w:val="24"/>
+          <w:lang w:val="id-ID"/>
+        </w:rPr>
+      </w:pPr>
+      <w:r>
+        <w:rPr>
+          <w:sz w:val="24"/>
+          <w:szCs w:val="24"/>
+          <w:lang w:val="id-ID"/>
+        </w:rPr>
+        <w:t>Tahun Terbit :  2008</w:t>
+      </w:r>
+    </w:p>
+    <w:p>
+      <w:pPr>
+        <w:spacing w:line="240" w:lineRule="auto"/>
+        <w:rPr>
+          <w:sz w:val="24"/>
+          <w:szCs w:val="24"/>
+          <w:lang w:val="id-ID"/>
+        </w:rPr>
+      </w:pPr>
+      <w:r>
+        <w:rPr>
+          <w:sz w:val="24"/>
+          <w:szCs w:val="24"/>
+          <w:lang w:val="id-ID"/>
+        </w:rPr>
+        <w:t>Jumlah Halaman :  39</w:t>
+      </w:r>
+      <w:r>
+        <w:rPr>
+          <w:sz w:val="24"/>
+          <w:szCs w:val="24"/>
+          <w:lang w:val="id-ID"/>
+        </w:rPr>
+        <w:t xml:space="preserve"> Halaman</w:t>
+      </w:r>
+    </w:p>
+    <w:p>
+      <w:pPr>
+        <w:spacing w:line="240" w:lineRule="auto"/>
+        <w:rPr>
+          <w:sz w:val="24"/>
+          <w:szCs w:val="24"/>
+          <w:lang w:val="id-ID"/>
+        </w:rPr>
+      </w:pPr>
+      <w:r>
+        <w:rPr>
+          <w:sz w:val="24"/>
+          <w:szCs w:val="24"/>
+          <w:lang w:val="id-ID"/>
+        </w:rPr>
+        <w:t>Rangkuman :</w:t>
+      </w:r>
+    </w:p>
+    <w:p>
+      <w:pPr>
+        <w:spacing w:after="0" w:line="240" w:lineRule="auto"/>
+        <w:rPr>
+          <w:sz w:val="24"/>
+          <w:szCs w:val="24"/>
+          <w:lang w:val="id-ID"/>
+        </w:rPr>
+      </w:pPr>
     </w:p>
     <w:sectPr>
       <w:pgSz w:w="11907" w:h="16839" w:code="9"/>
@@ -5476,7 +6125,7 @@
   <a:extraClrSchemeLst/>
   <a:extLst>
     <a:ext uri="{05A4C25C-085E-4340-85A3-A5531E510DB2}">
-      <thm15:themeFamily xmlns:thm15="http://schemas.microsoft.com/office/thememl/2012/main" xmlns="" name="Office Theme" id="{62F939B6-93AF-4DB8-9C6B-D6C7DFDC589F}" vid="{4A3C46E8-61CC-4603-A589-7422A47A8E4A}"/>
+      <thm15:themeFamily xmlns="" xmlns:thm15="http://schemas.microsoft.com/office/thememl/2012/main" name="Office Theme" id="{62F939B6-93AF-4DB8-9C6B-D6C7DFDC589F}" vid="{4A3C46E8-61CC-4603-A589-7422A47A8E4A}"/>
     </a:ext>
   </a:extLst>
 </a:theme>
@@ -5487,7 +6136,7 @@
 </file>
 
 <file path=customXml/itemProps1.xml><?xml version="1.0" encoding="utf-8"?>
-<ds:datastoreItem xmlns:ds="http://schemas.openxmlformats.org/officeDocument/2006/customXml" ds:itemID="{0DA93287-E5A6-4A74-9C7E-C00E9EFCE6F3}">
+<ds:datastoreItem xmlns:ds="http://schemas.openxmlformats.org/officeDocument/2006/customXml" ds:itemID="{186C534B-4AD1-4872-9DF8-90ACD81537B5}">
   <ds:schemaRefs>
     <ds:schemaRef ds:uri="http://schemas.openxmlformats.org/officeDocument/2006/bibliography"/>
   </ds:schemaRefs>

</xml_diff>